<commit_message>
Final update before meeting
</commit_message>
<xml_diff>
--- a/Docs/Final.Demo.docx
+++ b/Docs/Final.Demo.docx
@@ -14,6 +14,130 @@
       </w:r>
     </w:p>
     <w:p/>
+    <w:p/>
+    <w:p>
+      <w:r>
+        <w:t>Demonstrate:</w:t>
+      </w:r>
+    </w:p>
+    <w:p/>
+    <w:p/>
+    <w:p>
+      <w:pPr>
+        <w:ind w:firstLine="720"/>
+      </w:pPr>
+      <w:r>
+        <w:t xml:space="preserve"> how to NOT login</w:t>
+      </w:r>
+    </w:p>
+    <w:p>
+      <w:pPr>
+        <w:ind w:firstLine="720"/>
+      </w:pPr>
+      <w:r>
+        <w:tab/>
+        <w:t>Then : How to login</w:t>
+      </w:r>
+    </w:p>
+    <w:p>
+      <w:pPr>
+        <w:ind w:firstLine="720"/>
+      </w:pPr>
+    </w:p>
+    <w:p>
+      <w:pPr>
+        <w:ind w:firstLine="720"/>
+      </w:pPr>
+      <w:r>
+        <w:t>Loyalty or Non Loyality</w:t>
+      </w:r>
+    </w:p>
+    <w:p>
+      <w:pPr>
+        <w:ind w:firstLine="720"/>
+      </w:pPr>
+      <w:r>
+        <w:tab/>
+        <w:t>Skip loyalty at first (we end up there after the order)</w:t>
+      </w:r>
+    </w:p>
+    <w:p>
+      <w:pPr>
+        <w:ind w:firstLine="720"/>
+      </w:pPr>
+    </w:p>
+    <w:p>
+      <w:pPr>
+        <w:ind w:firstLine="720"/>
+      </w:pPr>
+      <w:r>
+        <w:t>How to make a burger</w:t>
+      </w:r>
+    </w:p>
+    <w:p>
+      <w:pPr>
+        <w:ind w:firstLine="720"/>
+      </w:pPr>
+      <w:r>
+        <w:tab/>
+        <w:t>Note “This is your standard ‘Sandwich Toppings’ Menu”.</w:t>
+      </w:r>
+    </w:p>
+    <w:p>
+      <w:pPr>
+        <w:ind w:left="720" w:firstLine="720"/>
+      </w:pPr>
+      <w:r>
+        <w:t>Add 3 toppings</w:t>
+      </w:r>
+    </w:p>
+    <w:p>
+      <w:pPr>
+        <w:ind w:firstLine="720"/>
+      </w:pPr>
+      <w:r>
+        <w:t>How to make a pizza.</w:t>
+      </w:r>
+    </w:p>
+    <w:p>
+      <w:pPr>
+        <w:ind w:firstLine="720"/>
+      </w:pPr>
+      <w:r>
+        <w:t>Note the cost displayed</w:t>
+      </w:r>
+    </w:p>
+    <w:p>
+      <w:pPr>
+        <w:ind w:firstLine="720"/>
+      </w:pPr>
+      <w:r>
+        <w:t xml:space="preserve">Click </w:t>
+      </w:r>
+    </w:p>
+    <w:p>
+      <w:pPr>
+        <w:ind w:firstLine="720"/>
+      </w:pPr>
+      <w:r>
+        <w:tab/>
+      </w:r>
+    </w:p>
+    <w:p/>
+    <w:p/>
+    <w:p>
+      <w:pPr>
+        <w:ind w:firstLine="720"/>
+      </w:pPr>
+    </w:p>
+    <w:p>
+      <w:pPr>
+        <w:ind w:firstLine="720"/>
+      </w:pPr>
+      <w:r>
+        <w:t>Anchovies</w:t>
+      </w:r>
+    </w:p>
     <w:sectPr>
       <w:pgSz w:w="12240" w:h="15840"/>
       <w:pgMar w:top="1440" w:right="1440" w:bottom="1440" w:left="1440" w:header="720" w:footer="720" w:gutter="0"/>
@@ -627,6 +751,7 @@
   <w:style w:type="character" w:default="1" w:styleId="DefaultParagraphFont">
     <w:name w:val="Default Paragraph Font"/>
     <w:uiPriority w:val="1"/>
+    <w:semiHidden/>
     <w:unhideWhenUsed/>
   </w:style>
   <w:style w:type="table" w:default="1" w:styleId="TableNormal">

</xml_diff>

<commit_message>
Update Needs & Final.Demo
</commit_message>
<xml_diff>
--- a/Docs/Final.Demo.docx
+++ b/Docs/Final.Demo.docx
@@ -112,8 +112,6 @@
     <w:p>
       <w:r>
         <w:tab/>
-      </w:r>
-      <w:r>
         <w:t>USB C power supply</w:t>
       </w:r>
       <w:r>
@@ -131,10 +129,7 @@
         <w:t xml:space="preserve">2 </w:t>
       </w:r>
       <w:r>
-        <w:t>Built-in and Retractable Cables</w:t>
-      </w:r>
-      <w:r>
-        <w:t xml:space="preserve"> </w:t>
+        <w:t xml:space="preserve">Built-in and Retractable Cables </w:t>
       </w:r>
     </w:p>
     <w:p>
@@ -205,17 +200,7 @@
       </w:r>
       <w:r>
         <w:tab/>
-      </w:r>
-      <w:proofErr w:type="spellStart"/>
-      <w:r>
-        <w:t>Need</w:t>
-      </w:r>
-      <w:r>
-        <w:t>HDMI</w:t>
-      </w:r>
-      <w:proofErr w:type="spellEnd"/>
-      <w:r>
-        <w:t xml:space="preserve"> to USB C</w:t>
+        <w:t>NeedHDMI to USB C</w:t>
       </w:r>
     </w:p>
     <w:p>
@@ -350,62 +335,12 @@
         <w:rPr>
           <w:color w:val="4C94D8" w:themeColor="text2" w:themeTint="80"/>
         </w:rPr>
-        <w:t>Name of .</w:t>
-      </w:r>
-      <w:proofErr w:type="spellStart"/>
-      <w:r>
-        <w:rPr>
-          <w:color w:val="4C94D8" w:themeColor="text2" w:themeTint="80"/>
-        </w:rPr>
-        <w:t>py</w:t>
-      </w:r>
-      <w:proofErr w:type="spellEnd"/>
-      <w:r>
-        <w:rPr>
-          <w:color w:val="4C94D8" w:themeColor="text2" w:themeTint="80"/>
-        </w:rPr>
-        <w:t xml:space="preserve"> page</w:t>
+        <w:t>Name of page</w:t>
       </w:r>
     </w:p>
     <w:p>
       <w:r>
         <w:t>-----------------------------------------------</w:t>
-      </w:r>
-    </w:p>
-    <w:p>
-      <w:pPr>
-        <w:rPr>
-          <w:sz w:val="28"/>
-          <w:szCs w:val="28"/>
-        </w:rPr>
-      </w:pPr>
-      <w:r>
-        <w:rPr>
-          <w:sz w:val="28"/>
-          <w:szCs w:val="28"/>
-        </w:rPr>
-        <w:t xml:space="preserve">[Start presentation with either </w:t>
-      </w:r>
-      <w:r>
-        <w:rPr>
-          <w:sz w:val="28"/>
-          <w:szCs w:val="28"/>
-        </w:rPr>
-        <w:t>shift</w:t>
-      </w:r>
-      <w:r>
-        <w:rPr>
-          <w:sz w:val="28"/>
-          <w:szCs w:val="28"/>
-        </w:rPr>
-        <w:t xml:space="preserve"> login</w:t>
-      </w:r>
-      <w:r>
-        <w:rPr>
-          <w:sz w:val="28"/>
-          <w:szCs w:val="28"/>
-        </w:rPr>
-        <w:t xml:space="preserve"> or loyalty?]</w:t>
       </w:r>
     </w:p>
     <w:p>
@@ -492,14 +427,7 @@
       </w:pPr>
       <w:r>
         <w:tab/>
-      </w:r>
-      <w:proofErr w:type="gramStart"/>
-      <w:r>
-        <w:t>Then :</w:t>
-      </w:r>
-      <w:proofErr w:type="gramEnd"/>
-      <w:r>
-        <w:t xml:space="preserve"> </w:t>
+        <w:t xml:space="preserve">Then : </w:t>
       </w:r>
       <w:r>
         <w:rPr>
@@ -534,7 +462,6 @@
         </w:rPr>
         <w:t xml:space="preserve">Loyalty or </w:t>
       </w:r>
-      <w:proofErr w:type="gramStart"/>
       <w:r>
         <w:rPr>
           <w:b/>
@@ -542,7 +469,6 @@
         </w:rPr>
         <w:t>Non-Loyalty</w:t>
       </w:r>
-      <w:proofErr w:type="gramEnd"/>
     </w:p>
     <w:p>
       <w:pPr>
@@ -576,26 +502,10 @@
         <w:ind w:left="1440"/>
       </w:pPr>
       <w:r>
-        <w:t xml:space="preserve">Highlight that </w:t>
-      </w:r>
-      <w:proofErr w:type="gramStart"/>
-      <w:r>
-        <w:t>the</w:t>
-      </w:r>
-      <w:r>
-        <w:t xml:space="preserve"> loyalty</w:t>
-      </w:r>
-      <w:proofErr w:type="gramEnd"/>
-      <w:r>
-        <w:t xml:space="preserve"> hits the </w:t>
-      </w:r>
-      <w:proofErr w:type="spellStart"/>
-      <w:r>
-        <w:t>db</w:t>
-      </w:r>
-      <w:proofErr w:type="spellEnd"/>
-      <w:r>
-        <w:t xml:space="preserve">, and not bother to demo it, then </w:t>
+        <w:t>Highlight that the</w:t>
+      </w:r>
+      <w:r>
+        <w:t xml:space="preserve"> loyalty hits the db, and not bother to demo it, then </w:t>
       </w:r>
       <w:r>
         <w:rPr>
@@ -652,7 +562,6 @@
         </w:rPr>
         <w:t>Note</w:t>
       </w:r>
-      <w:proofErr w:type="gramStart"/>
       <w:r>
         <w:rPr>
           <w:b/>
@@ -661,11 +570,7 @@
         <w:t xml:space="preserve">: </w:t>
       </w:r>
       <w:r>
-        <w:t xml:space="preserve"> “</w:t>
-      </w:r>
-      <w:proofErr w:type="gramEnd"/>
-      <w:r>
-        <w:t>This is your standard ‘Sandwich Toppings’ Menu</w:t>
+        <w:t xml:space="preserve"> “This is your standard ‘Sandwich Toppings’ Menu</w:t>
       </w:r>
       <w:r>
         <w:t>”.</w:t>
@@ -716,7 +621,6 @@
         </w:rPr>
         <w:t>Note</w:t>
       </w:r>
-      <w:proofErr w:type="gramStart"/>
       <w:r>
         <w:rPr>
           <w:b/>
@@ -725,11 +629,7 @@
         <w:t xml:space="preserve">: </w:t>
       </w:r>
       <w:r>
-        <w:t xml:space="preserve"> “</w:t>
-      </w:r>
-      <w:proofErr w:type="gramEnd"/>
-      <w:r>
-        <w:t>This is your standard ‘Pizza Toppings’ Menu</w:t>
+        <w:t xml:space="preserve"> “This is your standard ‘Pizza Toppings’ Menu</w:t>
       </w:r>
       <w:r>
         <w:t xml:space="preserve">”. </w:t>
@@ -759,13 +659,8 @@
         <w:tab/>
         <w:t xml:space="preserve">Add Pepp &amp; cheese (or make </w:t>
       </w:r>
-      <w:proofErr w:type="spellStart"/>
-      <w:r>
-        <w:t>chese</w:t>
-      </w:r>
-      <w:proofErr w:type="spellEnd"/>
-      <w:r>
-        <w:t xml:space="preserve"> box prechecked)</w:t>
+      <w:r>
+        <w:t>chese box prechecked)</w:t>
       </w:r>
     </w:p>
     <w:p>
@@ -790,7 +685,6 @@
         </w:rPr>
         <w:t>Note</w:t>
       </w:r>
-      <w:proofErr w:type="gramStart"/>
       <w:r>
         <w:rPr>
           <w:b/>
@@ -805,11 +699,7 @@
         <w:t xml:space="preserve"> </w:t>
       </w:r>
       <w:r>
-        <w:t>“</w:t>
-      </w:r>
-      <w:proofErr w:type="gramEnd"/>
-      <w:r>
-        <w:t>These</w:t>
+        <w:t>“These</w:t>
       </w:r>
       <w:r>
         <w:t xml:space="preserve"> </w:t>
@@ -818,17 +708,7 @@
         <w:t xml:space="preserve">items </w:t>
       </w:r>
       <w:r>
-        <w:t>total up to $</w:t>
-      </w:r>
-      <w:proofErr w:type="spellStart"/>
-      <w:proofErr w:type="gramStart"/>
-      <w:r>
-        <w:t>x.xx</w:t>
-      </w:r>
-      <w:proofErr w:type="spellEnd"/>
-      <w:proofErr w:type="gramEnd"/>
-      <w:r>
-        <w:t xml:space="preserve"> dollars”</w:t>
+        <w:t>total up to $x.xx dollars”</w:t>
       </w:r>
     </w:p>
     <w:p>
@@ -876,6 +756,7 @@
           <w:sz w:val="32"/>
           <w:szCs w:val="32"/>
         </w:rPr>
+        <w:lastRenderedPageBreak/>
         <w:t>CreditCard.py</w:t>
       </w:r>
     </w:p>
@@ -996,15 +877,7 @@
       </w:pPr>
       <w:r>
         <w:tab/>
-        <w:t xml:space="preserve">(Only put in </w:t>
-      </w:r>
-      <w:proofErr w:type="gramStart"/>
-      <w:r>
-        <w:t>2 digit</w:t>
-      </w:r>
-      <w:proofErr w:type="gramEnd"/>
-      <w:r>
-        <w:t xml:space="preserve"> security code, or make some obvious mistake)</w:t>
+        <w:t>(Only put in 2 digit security code, or make some obvious mistake)</w:t>
       </w:r>
     </w:p>
     <w:p>
@@ -1013,23 +886,7 @@
       </w:pPr>
       <w:r>
         <w:tab/>
-        <w:t xml:space="preserve">CC=4444333322221111 Zip=55555 </w:t>
-      </w:r>
-      <w:proofErr w:type="spellStart"/>
-      <w:r>
-        <w:t>ExDate</w:t>
-      </w:r>
-      <w:proofErr w:type="spellEnd"/>
-      <w:r>
-        <w:t xml:space="preserve">=0229, </w:t>
-      </w:r>
-      <w:proofErr w:type="spellStart"/>
-      <w:r>
-        <w:t>SecCode</w:t>
-      </w:r>
-      <w:proofErr w:type="spellEnd"/>
-      <w:r>
-        <w:t>= 22</w:t>
+        <w:t>CC=4444333322221111 Zip=55555 ExDate=0229, SecCode= 22</w:t>
       </w:r>
       <w:r>
         <w:tab/>
@@ -1046,21 +903,7 @@
         <w:rPr>
           <w:color w:val="EE0000"/>
         </w:rPr>
-        <w:t xml:space="preserve">(DO NOT USE Tab button to move around fields, tab does not work with </w:t>
-      </w:r>
-      <w:proofErr w:type="spellStart"/>
-      <w:r>
-        <w:rPr>
-          <w:color w:val="EE0000"/>
-        </w:rPr>
-        <w:t>CTKtextbox</w:t>
-      </w:r>
-      <w:proofErr w:type="spellEnd"/>
-      <w:r>
-        <w:rPr>
-          <w:color w:val="EE0000"/>
-        </w:rPr>
-        <w:t>)</w:t>
+        <w:t>(DO NOT USE Tab button to move around fields, tab does not work with CTKtextbox)</w:t>
       </w:r>
     </w:p>
     <w:p>
@@ -1121,7 +964,7 @@
           <w:sz w:val="32"/>
           <w:szCs w:val="32"/>
         </w:rPr>
-        <w:t>MenuBuilder</w:t>
+        <w:t>Inventory</w:t>
       </w:r>
       <w:r>
         <w:rPr>
@@ -1129,156 +972,102 @@
           <w:sz w:val="32"/>
           <w:szCs w:val="32"/>
         </w:rPr>
-        <w:t>.py</w:t>
-      </w:r>
-    </w:p>
-    <w:p>
-      <w:pPr>
-        <w:rPr>
-          <w:b/>
-          <w:bCs/>
-        </w:rPr>
-      </w:pPr>
-    </w:p>
-    <w:p>
-      <w:pPr>
-        <w:ind w:firstLine="720"/>
-      </w:pPr>
-      <w:r>
-        <w:t xml:space="preserve">Add: </w:t>
-      </w:r>
-      <w:r>
-        <w:t>Anchovies</w:t>
-      </w:r>
-    </w:p>
-    <w:p>
-      <w:pPr>
-        <w:ind w:firstLine="720"/>
-      </w:pPr>
-    </w:p>
-    <w:p>
-      <w:pPr>
-        <w:ind w:firstLine="720"/>
-      </w:pPr>
-      <w:r>
-        <w:t>Add: Chicken Sandwich</w:t>
-      </w:r>
-    </w:p>
-    <w:p>
-      <w:pPr>
-        <w:ind w:firstLine="720"/>
-      </w:pPr>
-    </w:p>
-    <w:p>
-      <w:pPr>
+        <w:t>Builder</w:t>
+      </w:r>
+      <w:r>
         <w:rPr>
           <w:color w:val="4C94D8" w:themeColor="text2" w:themeTint="80"/>
           <w:sz w:val="32"/>
           <w:szCs w:val="32"/>
         </w:rPr>
-      </w:pPr>
-      <w:r>
+        <w:t>.py</w:t>
+      </w:r>
+    </w:p>
+    <w:p>
+      <w:pPr>
+        <w:rPr>
+          <w:b/>
+          <w:bCs/>
+        </w:rPr>
+      </w:pPr>
+      <w:r>
+        <w:rPr>
+          <w:b/>
+          <w:bCs/>
+        </w:rPr>
+        <w:t>(Can Cole Take This page?)</w:t>
+      </w:r>
+    </w:p>
+    <w:p>
+      <w:pPr>
+        <w:ind w:firstLine="720"/>
+      </w:pPr>
+      <w:r>
+        <w:t xml:space="preserve">Add: </w:t>
+      </w:r>
+      <w:r>
+        <w:t>Anchovies</w:t>
+      </w:r>
+    </w:p>
+    <w:p>
+      <w:pPr>
+        <w:ind w:firstLine="720"/>
+      </w:pPr>
+      <w:r>
+        <w:tab/>
+        <w:t>Amount, purchase $, Sell $ Type, Submenu</w:t>
+      </w:r>
+    </w:p>
+    <w:p>
+      <w:pPr>
+        <w:ind w:firstLine="720"/>
+      </w:pPr>
+      <w:r>
+        <w:t>Add: Chicken Sandwich</w:t>
+      </w:r>
+    </w:p>
+    <w:p>
+      <w:pPr>
+        <w:ind w:left="720" w:firstLine="720"/>
+      </w:pPr>
+      <w:r>
+        <w:t>Amount, purchase $, Sell $ Type, Submenu</w:t>
+      </w:r>
+    </w:p>
+    <w:p/>
+    <w:p/>
+    <w:p>
+      <w:pPr>
+        <w:rPr>
+          <w:b/>
+          <w:bCs/>
+        </w:rPr>
+      </w:pPr>
+      <w:r>
+        <w:rPr>
+          <w:b/>
+          <w:bCs/>
+        </w:rPr>
+        <w:t>(@Cole, is this where you would demo MenuBuilder.py?)</w:t>
+      </w:r>
+    </w:p>
+    <w:p>
+      <w:pPr>
         <w:rPr>
           <w:color w:val="4C94D8" w:themeColor="text2" w:themeTint="80"/>
           <w:sz w:val="32"/>
           <w:szCs w:val="32"/>
         </w:rPr>
-        <w:t>Go Back to O</w:t>
-      </w:r>
-      <w:r>
+      </w:pPr>
+    </w:p>
+    <w:p>
+      <w:pPr>
         <w:rPr>
           <w:color w:val="4C94D8" w:themeColor="text2" w:themeTint="80"/>
           <w:sz w:val="32"/>
           <w:szCs w:val="32"/>
         </w:rPr>
-        <w:t>rderingPage.py</w:t>
-      </w:r>
-    </w:p>
-    <w:p>
-      <w:pPr>
-        <w:ind w:firstLine="720"/>
-        <w:rPr>
-          <w:b/>
-          <w:bCs/>
-        </w:rPr>
-      </w:pPr>
-      <w:r>
-        <w:rPr>
-          <w:b/>
-          <w:bCs/>
-        </w:rPr>
-        <w:t xml:space="preserve">How to make a </w:t>
-      </w:r>
-      <w:r>
-        <w:rPr>
-          <w:b/>
-          <w:bCs/>
-        </w:rPr>
-        <w:t>Chicken Sandwich</w:t>
-      </w:r>
-    </w:p>
-    <w:p>
-      <w:pPr>
-        <w:ind w:left="1440"/>
-      </w:pPr>
-      <w:r>
-        <w:rPr>
-          <w:b/>
-          <w:bCs/>
-        </w:rPr>
-        <w:t>Note</w:t>
-      </w:r>
-      <w:proofErr w:type="gramStart"/>
-      <w:r>
-        <w:rPr>
-          <w:b/>
-          <w:bCs/>
-        </w:rPr>
-        <w:t xml:space="preserve">: </w:t>
-      </w:r>
-      <w:r>
-        <w:t xml:space="preserve"> “</w:t>
-      </w:r>
-      <w:proofErr w:type="gramEnd"/>
-      <w:r>
-        <w:t>This is your standard ‘Sandwich Toppings’ Menu</w:t>
-      </w:r>
-      <w:r>
-        <w:t>”.</w:t>
-      </w:r>
-    </w:p>
-    <w:p>
-      <w:pPr>
-        <w:ind w:firstLine="720"/>
-        <w:rPr>
-          <w:b/>
-          <w:bCs/>
-        </w:rPr>
-      </w:pPr>
-      <w:r>
-        <w:rPr>
-          <w:b/>
-          <w:bCs/>
-        </w:rPr>
-        <w:t>How to make a pizza.</w:t>
-      </w:r>
-    </w:p>
-    <w:p>
-      <w:pPr>
-        <w:ind w:firstLine="720"/>
-      </w:pPr>
-      <w:r>
-        <w:tab/>
-        <w:t>Add Anchovies to pizza</w:t>
-      </w:r>
-    </w:p>
-    <w:p>
-      <w:pPr>
-        <w:ind w:firstLine="720"/>
-      </w:pPr>
-      <w:r>
-        <w:tab/>
-      </w:r>
+      </w:pPr>
     </w:p>
     <w:p>
       <w:pPr>
@@ -1288,29 +1077,343 @@
           <w:szCs w:val="32"/>
         </w:rPr>
       </w:pPr>
-      <w:r>
+    </w:p>
+    <w:p>
+      <w:pPr>
         <w:rPr>
           <w:color w:val="4C94D8" w:themeColor="text2" w:themeTint="80"/>
           <w:sz w:val="32"/>
           <w:szCs w:val="32"/>
         </w:rPr>
-        <w:t>KDS</w:t>
-      </w:r>
-    </w:p>
-    <w:p>
-      <w:pPr>
-        <w:ind w:firstLine="720"/>
-        <w:rPr>
-          <w:b/>
-          <w:bCs/>
-        </w:rPr>
-      </w:pPr>
-      <w:r>
-        <w:rPr>
-          <w:b/>
-          <w:bCs/>
-        </w:rPr>
-        <w:t xml:space="preserve">How to make </w:t>
+      </w:pPr>
+      <w:r>
+        <w:rPr>
+          <w:color w:val="4C94D8" w:themeColor="text2" w:themeTint="80"/>
+          <w:sz w:val="32"/>
+          <w:szCs w:val="32"/>
+        </w:rPr>
+        <w:t>UI</w:t>
+      </w:r>
+      <w:r>
+        <w:rPr>
+          <w:color w:val="4C94D8" w:themeColor="text2" w:themeTint="80"/>
+          <w:sz w:val="32"/>
+          <w:szCs w:val="32"/>
+        </w:rPr>
+        <w:t>Builder.py</w:t>
+      </w:r>
+    </w:p>
+    <w:p>
+      <w:pPr>
+        <w:ind w:firstLine="720"/>
+      </w:pPr>
+      <w:r>
+        <w:t xml:space="preserve">Change Company name to = </w:t>
+      </w:r>
+    </w:p>
+    <w:p>
+      <w:pPr>
+        <w:ind w:left="720" w:firstLine="720"/>
+      </w:pPr>
+      <w:r>
+        <w:t>Change Company Logo</w:t>
+      </w:r>
+    </w:p>
+    <w:p>
+      <w:pPr>
+        <w:ind w:left="720" w:firstLine="720"/>
+      </w:pPr>
+      <w:r>
+        <w:t xml:space="preserve">Change location - - </w:t>
+      </w:r>
+    </w:p>
+    <w:p>
+      <w:pPr>
+        <w:ind w:left="720" w:firstLine="720"/>
+      </w:pPr>
+      <w:r>
+        <w:t>Update Info</w:t>
+      </w:r>
+    </w:p>
+    <w:p>
+      <w:pPr>
+        <w:rPr>
+          <w:color w:val="4C94D8" w:themeColor="text2" w:themeTint="80"/>
+          <w:sz w:val="32"/>
+          <w:szCs w:val="32"/>
+        </w:rPr>
+      </w:pPr>
+    </w:p>
+    <w:p>
+      <w:pPr>
+        <w:rPr>
+          <w:color w:val="4C94D8" w:themeColor="text2" w:themeTint="80"/>
+          <w:sz w:val="32"/>
+          <w:szCs w:val="32"/>
+        </w:rPr>
+      </w:pPr>
+    </w:p>
+    <w:p>
+      <w:pPr>
+        <w:rPr>
+          <w:color w:val="4C94D8" w:themeColor="text2" w:themeTint="80"/>
+          <w:sz w:val="32"/>
+          <w:szCs w:val="32"/>
+        </w:rPr>
+      </w:pPr>
+    </w:p>
+    <w:p>
+      <w:pPr>
+        <w:rPr>
+          <w:color w:val="4C94D8" w:themeColor="text2" w:themeTint="80"/>
+          <w:sz w:val="32"/>
+          <w:szCs w:val="32"/>
+        </w:rPr>
+      </w:pPr>
+    </w:p>
+    <w:p>
+      <w:pPr>
+        <w:rPr>
+          <w:color w:val="4C94D8" w:themeColor="text2" w:themeTint="80"/>
+          <w:sz w:val="32"/>
+          <w:szCs w:val="32"/>
+        </w:rPr>
+      </w:pPr>
+    </w:p>
+    <w:p>
+      <w:pPr>
+        <w:rPr>
+          <w:color w:val="4C94D8" w:themeColor="text2" w:themeTint="80"/>
+          <w:sz w:val="32"/>
+          <w:szCs w:val="32"/>
+        </w:rPr>
+      </w:pPr>
+      <w:r>
+        <w:rPr>
+          <w:color w:val="4C94D8" w:themeColor="text2" w:themeTint="80"/>
+          <w:sz w:val="32"/>
+          <w:szCs w:val="32"/>
+        </w:rPr>
+        <w:t>Go Back to O</w:t>
+      </w:r>
+      <w:r>
+        <w:rPr>
+          <w:color w:val="4C94D8" w:themeColor="text2" w:themeTint="80"/>
+          <w:sz w:val="32"/>
+          <w:szCs w:val="32"/>
+        </w:rPr>
+        <w:t>rderingPage.py</w:t>
+      </w:r>
+    </w:p>
+    <w:p>
+      <w:pPr>
+        <w:ind w:firstLine="720"/>
+        <w:rPr>
+          <w:b/>
+          <w:bCs/>
+        </w:rPr>
+      </w:pPr>
+      <w:r>
+        <w:rPr>
+          <w:b/>
+          <w:bCs/>
+        </w:rPr>
+        <w:t xml:space="preserve">How to make a </w:t>
+      </w:r>
+      <w:r>
+        <w:rPr>
+          <w:b/>
+          <w:bCs/>
+        </w:rPr>
+        <w:t>Chicken Sandwich</w:t>
+      </w:r>
+    </w:p>
+    <w:p>
+      <w:pPr>
+        <w:ind w:left="1440"/>
+      </w:pPr>
+      <w:r>
+        <w:rPr>
+          <w:b/>
+          <w:bCs/>
+        </w:rPr>
+        <w:t>Note</w:t>
+      </w:r>
+      <w:r>
+        <w:rPr>
+          <w:b/>
+          <w:bCs/>
+        </w:rPr>
+        <w:t xml:space="preserve">: </w:t>
+      </w:r>
+      <w:r>
+        <w:t xml:space="preserve"> “This is your standard ‘Sandwich Toppings’ Menu</w:t>
+      </w:r>
+      <w:r>
+        <w:t>”.</w:t>
+      </w:r>
+    </w:p>
+    <w:p>
+      <w:pPr>
+        <w:ind w:firstLine="720"/>
+        <w:rPr>
+          <w:b/>
+          <w:bCs/>
+        </w:rPr>
+      </w:pPr>
+      <w:r>
+        <w:rPr>
+          <w:b/>
+          <w:bCs/>
+        </w:rPr>
+        <w:t>How to make a pizza.</w:t>
+      </w:r>
+    </w:p>
+    <w:p>
+      <w:pPr>
+        <w:ind w:firstLine="720"/>
+      </w:pPr>
+      <w:r>
+        <w:tab/>
+        <w:t>Add Anchovies to pizza</w:t>
+      </w:r>
+    </w:p>
+    <w:p>
+      <w:pPr>
+        <w:ind w:firstLine="720"/>
+      </w:pPr>
+      <w:r>
+        <w:tab/>
+      </w:r>
+    </w:p>
+    <w:p>
+      <w:pPr>
+        <w:ind w:firstLine="720"/>
+      </w:pPr>
+    </w:p>
+    <w:p>
+      <w:pPr>
+        <w:ind w:firstLine="720"/>
+      </w:pPr>
+    </w:p>
+    <w:p>
+      <w:pPr>
+        <w:ind w:firstLine="720"/>
+      </w:pPr>
+    </w:p>
+    <w:p>
+      <w:pPr>
+        <w:rPr>
+          <w:b/>
+          <w:bCs/>
+        </w:rPr>
+      </w:pPr>
+      <w:r>
+        <w:rPr>
+          <w:color w:val="4C94D8" w:themeColor="text2" w:themeTint="80"/>
+          <w:sz w:val="32"/>
+          <w:szCs w:val="32"/>
+        </w:rPr>
+        <w:t>Go Back to CreditCard.py</w:t>
+      </w:r>
+    </w:p>
+    <w:p>
+      <w:pPr>
+        <w:ind w:firstLine="720"/>
+      </w:pPr>
+      <w:r>
+        <w:t>Note that the logo has changed.</w:t>
+      </w:r>
+    </w:p>
+    <w:p>
+      <w:pPr>
+        <w:ind w:firstLine="720"/>
+      </w:pPr>
+    </w:p>
+    <w:p>
+      <w:r>
+        <w:rPr>
+          <w:color w:val="4C94D8" w:themeColor="text2" w:themeTint="80"/>
+          <w:sz w:val="32"/>
+          <w:szCs w:val="32"/>
+        </w:rPr>
+        <w:t>ShiftLogin.py</w:t>
+      </w:r>
+    </w:p>
+    <w:p>
+      <w:pPr>
+        <w:ind w:firstLine="720"/>
+      </w:pPr>
+      <w:r>
+        <w:t xml:space="preserve"> </w:t>
+      </w:r>
+      <w:r>
+        <w:rPr>
+          <w:b/>
+          <w:bCs/>
+        </w:rPr>
+        <w:t>H</w:t>
+      </w:r>
+      <w:r>
+        <w:rPr>
+          <w:b/>
+          <w:bCs/>
+        </w:rPr>
+        <w:t>ow to NOT login</w:t>
+      </w:r>
+      <w:r>
+        <w:t xml:space="preserve"> </w:t>
+      </w:r>
+      <w:r>
+        <w:rPr>
+          <w:i/>
+          <w:iCs/>
+        </w:rPr>
+        <w:t xml:space="preserve">(Demo </w:t>
+      </w:r>
+      <w:r>
+        <w:rPr>
+          <w:i/>
+          <w:iCs/>
+        </w:rPr>
+        <w:t>the v</w:t>
+      </w:r>
+      <w:r>
+        <w:rPr>
+          <w:i/>
+          <w:iCs/>
+        </w:rPr>
+        <w:t>alidation</w:t>
+      </w:r>
+      <w:r>
+        <w:rPr>
+          <w:i/>
+          <w:iCs/>
+        </w:rPr>
+        <w:t xml:space="preserve"> coding rejecting entries</w:t>
+      </w:r>
+      <w:r>
+        <w:rPr>
+          <w:i/>
+          <w:iCs/>
+        </w:rPr>
+        <w:t>)</w:t>
+      </w:r>
+    </w:p>
+    <w:p>
+      <w:pPr>
+        <w:ind w:firstLine="720"/>
+      </w:pPr>
+      <w:r>
+        <w:tab/>
+        <w:t xml:space="preserve">Then : </w:t>
+      </w:r>
+      <w:r>
+        <w:rPr>
+          <w:b/>
+          <w:bCs/>
+        </w:rPr>
+        <w:t>How to login</w:t>
       </w:r>
     </w:p>
     <w:p>

</xml_diff>